<commit_message>
left rank table in competitionInf
</commit_message>
<xml_diff>
--- a/src/Needs.docx
+++ b/src/Needs.docx
@@ -602,16 +602,45 @@
           <w:sz w:val="48"/>
           <w:szCs w:val="48"/>
         </w:rPr>
-        <w:t>，团</w:t>
-      </w:r>
-      <w:r>
-        <w:rPr>
-          <w:rFonts w:ascii="宋体" w:eastAsia="宋体" w:hAnsi="宋体" w:hint="eastAsia"/>
-          <w:sz w:val="48"/>
-          <w:szCs w:val="48"/>
+        <w:t>，</w:t>
+      </w:r>
+      <w:r>
+        <w:rPr>
+          <w:rFonts w:ascii="宋体" w:eastAsia="宋体" w:hAnsi="宋体" w:hint="eastAsia"/>
+          <w:sz w:val="48"/>
+          <w:szCs w:val="48"/>
+          <w:u w:val="single"/>
+        </w:rPr>
+        <w:t>团</w:t>
+      </w:r>
+      <w:r>
+        <w:rPr>
+          <w:rFonts w:ascii="宋体" w:eastAsia="宋体" w:hAnsi="宋体" w:hint="eastAsia"/>
+          <w:sz w:val="48"/>
+          <w:szCs w:val="48"/>
+          <w:u w:val="single"/>
         </w:rPr>
         <w:lastRenderedPageBreak/>
-        <w:t>体成绩计算前4名。如果一个队没有4人参加则不参与计算团体成绩。</w:t>
+        <w:t>体成绩计</w:t>
+      </w:r>
+      <w:bookmarkStart w:id="0" w:name="_GoBack"/>
+      <w:bookmarkEnd w:id="0"/>
+      <w:r>
+        <w:rPr>
+          <w:rFonts w:ascii="宋体" w:eastAsia="宋体" w:hAnsi="宋体" w:hint="eastAsia"/>
+          <w:sz w:val="48"/>
+          <w:szCs w:val="48"/>
+          <w:u w:val="single"/>
+        </w:rPr>
+        <w:t>算前4名</w:t>
+      </w:r>
+      <w:r>
+        <w:rPr>
+          <w:rFonts w:ascii="宋体" w:eastAsia="宋体" w:hAnsi="宋体" w:hint="eastAsia"/>
+          <w:sz w:val="48"/>
+          <w:szCs w:val="48"/>
+        </w:rPr>
+        <w:t>。如果一个队没有4人参加则不参与计算团体成绩。</w:t>
       </w:r>
     </w:p>
     <w:p>
@@ -1371,23 +1400,22 @@
         </w:rPr>
         <w:t>初赛完毕后，系统分别计算出</w:t>
       </w:r>
-      <w:bookmarkStart w:id="0" w:name="_GoBack"/>
-      <w:r>
-        <w:rPr>
-          <w:rFonts w:ascii="宋体" w:eastAsia="宋体" w:hAnsi="宋体" w:hint="eastAsia"/>
-          <w:sz w:val="48"/>
-          <w:szCs w:val="48"/>
-        </w:rPr>
-        <w:t>每个类别的团体成绩</w:t>
-      </w:r>
-      <w:bookmarkEnd w:id="0"/>
-      <w:r>
-        <w:rPr>
-          <w:rFonts w:ascii="宋体" w:eastAsia="宋体" w:hAnsi="宋体" w:hint="eastAsia"/>
-          <w:sz w:val="48"/>
-          <w:szCs w:val="48"/>
-        </w:rPr>
-        <w:t>、个人全能成绩</w:t>
+      <w:r>
+        <w:rPr>
+          <w:rFonts w:ascii="宋体" w:eastAsia="宋体" w:hAnsi="宋体" w:hint="eastAsia"/>
+          <w:sz w:val="48"/>
+          <w:szCs w:val="48"/>
+          <w:u w:val="single"/>
+        </w:rPr>
+        <w:t>每个类别</w:t>
+      </w:r>
+      <w:r>
+        <w:rPr>
+          <w:rFonts w:ascii="宋体" w:eastAsia="宋体" w:hAnsi="宋体" w:hint="eastAsia"/>
+          <w:sz w:val="48"/>
+          <w:szCs w:val="48"/>
+        </w:rPr>
+        <w:t>的团体成绩、个人全能成绩</w:t>
       </w:r>
       <w:r>
         <w:rPr>

</xml_diff>